<commit_message>
change the doc for ubuntu
</commit_message>
<xml_diff>
--- a/PreGBHM/PreGBHM document for ubuntu.docx
+++ b/PreGBHM/PreGBHM document for ubuntu.docx
@@ -30,6 +30,26 @@
     </w:p>
     <w:p>
       <w:pPr>
+        <w:jc w:val="center"/>
+        <w:rPr>
+          <w:rFonts w:ascii="Times New Roman" w:eastAsia="华文仿宋" w:hAnsi="Times New Roman" w:cs="Times New Roman" w:hint="eastAsia"/>
+          <w:sz w:val="44"/>
+          <w:szCs w:val="44"/>
+        </w:rPr>
+      </w:pPr>
+      <w:r>
+        <w:rPr>
+          <w:rFonts w:ascii="Times New Roman" w:eastAsia="华文仿宋" w:hAnsi="Times New Roman" w:cs="Times New Roman" w:hint="eastAsia"/>
+          <w:sz w:val="28"/>
+          <w:szCs w:val="28"/>
+        </w:rPr>
+        <w:t>张艳林</w:t>
+      </w:r>
+      <w:bookmarkStart w:id="0" w:name="_GoBack"/>
+      <w:bookmarkEnd w:id="0"/>
+    </w:p>
+    <w:p>
+      <w:pPr>
         <w:adjustRightInd w:val="0"/>
         <w:snapToGrid w:val="0"/>
         <w:spacing w:line="300" w:lineRule="auto"/>
@@ -1477,6 +1497,7 @@
           <w:sz w:val="24"/>
           <w:szCs w:val="24"/>
         </w:rPr>
+        <w:lastRenderedPageBreak/>
         <w:t>有</w:t>
       </w:r>
       <w:r>
@@ -1587,7 +1608,6 @@
           <w:sz w:val="24"/>
           <w:szCs w:val="24"/>
         </w:rPr>
-        <w:lastRenderedPageBreak/>
         <w:t>可以通过命令</w:t>
       </w:r>
       <w:r>
@@ -3118,6 +3138,7 @@
           <w:sz w:val="24"/>
           <w:szCs w:val="24"/>
         </w:rPr>
+        <w:lastRenderedPageBreak/>
         <w:tab/>
       </w:r>
       <w:r>
@@ -3160,27 +3181,7 @@
           <w:sz w:val="24"/>
           <w:szCs w:val="24"/>
         </w:rPr>
-        <w:t xml:space="preserve"> </w:t>
-      </w:r>
-      <w:r>
-        <w:rPr>
-          <w:rFonts w:ascii="Times New Roman" w:eastAsia="华文仿宋" w:hAnsi="Times New Roman" w:cs="Times New Roman"/>
-          <w:i/>
-          <w:sz w:val="24"/>
-          <w:szCs w:val="24"/>
-        </w:rPr>
-        <w:t>-f Makef</w:t>
-      </w:r>
-      <w:bookmarkStart w:id="0" w:name="_GoBack"/>
-      <w:bookmarkEnd w:id="0"/>
-      <w:r>
-        <w:rPr>
-          <w:rFonts w:ascii="Times New Roman" w:eastAsia="华文仿宋" w:hAnsi="Times New Roman" w:cs="Times New Roman"/>
-          <w:i/>
-          <w:sz w:val="24"/>
-          <w:szCs w:val="24"/>
-        </w:rPr>
-        <w:t>ile.linux</w:t>
+        <w:t xml:space="preserve"> -f Makefile.linux</w:t>
       </w:r>
     </w:p>
     <w:p>
@@ -3216,7 +3217,6 @@
           <w:sz w:val="24"/>
           <w:szCs w:val="24"/>
         </w:rPr>
-        <w:lastRenderedPageBreak/>
         <w:t>1.2</w:t>
       </w:r>
       <w:r>
@@ -4617,6 +4617,7 @@
           <w:szCs w:val="20"/>
           <w:shd w:val="pct15" w:color="auto" w:fill="FFFFFF"/>
         </w:rPr>
+        <w:lastRenderedPageBreak/>
         <w:t xml:space="preserve">   </w:t>
       </w:r>
       <w:r>
@@ -4825,7 +4826,6 @@
           <w:szCs w:val="20"/>
           <w:shd w:val="pct15" w:color="auto" w:fill="FFFFFF"/>
         </w:rPr>
-        <w:lastRenderedPageBreak/>
         <w:t xml:space="preserve">      subcatchment2file='../bbh/subcatchment2.dat'</w:t>
       </w:r>
     </w:p>
@@ -12021,7 +12021,7 @@
     <w:lsdException w:name="Table Web 2" w:semiHidden="1" w:unhideWhenUsed="1"/>
     <w:lsdException w:name="Table Web 3" w:semiHidden="1" w:unhideWhenUsed="1"/>
     <w:lsdException w:name="Balloon Text" w:semiHidden="1" w:unhideWhenUsed="1"/>
-    <w:lsdException w:name="Table Grid" w:semiHidden="1" w:uiPriority="59" w:unhideWhenUsed="1"/>
+    <w:lsdException w:name="Table Grid" w:uiPriority="59"/>
     <w:lsdException w:name="Table Theme" w:semiHidden="1" w:unhideWhenUsed="1"/>
     <w:lsdException w:name="Placeholder Text" w:semiHidden="1"/>
     <w:lsdException w:name="No Spacing" w:uiPriority="1" w:qFormat="1"/>

</xml_diff>